<commit_message>
Fixed login code for OnPrem
</commit_message>
<xml_diff>
--- a/Branding Tool Instructions.docx
+++ b/Branding Tool Instructions.docx
@@ -7,8 +7,6 @@
         <w:pStyle w:val="Title"/>
         <w:jc w:val="center"/>
       </w:pPr>
-      <w:bookmarkStart w:id="0" w:name="_GoBack"/>
-      <w:bookmarkEnd w:id="0"/>
       <w:r>
         <w:t>BRANDING TOOL</w:t>
       </w:r>
@@ -840,23 +838,23 @@
       <w:pPr>
         <w:pStyle w:val="Heading1"/>
       </w:pPr>
-      <w:bookmarkStart w:id="1" w:name="_Toc409446809"/>
+      <w:bookmarkStart w:id="0" w:name="_Toc409446809"/>
       <w:r>
         <w:lastRenderedPageBreak/>
         <w:t>Overall Guidance</w:t>
       </w:r>
+      <w:bookmarkEnd w:id="0"/>
+    </w:p>
+    <w:p/>
+    <w:p>
+      <w:pPr>
+        <w:pStyle w:val="Heading2"/>
+      </w:pPr>
+      <w:bookmarkStart w:id="1" w:name="_Toc409446810"/>
+      <w:r>
+        <w:t>Executable Programs</w:t>
+      </w:r>
       <w:bookmarkEnd w:id="1"/>
-    </w:p>
-    <w:p/>
-    <w:p>
-      <w:pPr>
-        <w:pStyle w:val="Heading2"/>
-      </w:pPr>
-      <w:bookmarkStart w:id="2" w:name="_Toc409446810"/>
-      <w:r>
-        <w:t>Executable Programs</w:t>
-      </w:r>
-      <w:bookmarkEnd w:id="2"/>
     </w:p>
     <w:p>
       <w:r>
@@ -1676,14 +1674,14 @@
       <w:pPr>
         <w:pStyle w:val="Heading2"/>
       </w:pPr>
-      <w:bookmarkStart w:id="3" w:name="_Toc409446811"/>
+      <w:bookmarkStart w:id="2" w:name="_Toc409446811"/>
       <w:r>
         <w:t>Custom XML File</w:t>
       </w:r>
       <w:r>
         <w:t xml:space="preserve"> / Default XML File</w:t>
       </w:r>
-      <w:bookmarkEnd w:id="3"/>
+      <w:bookmarkEnd w:id="2"/>
     </w:p>
     <w:p>
       <w:r>
@@ -2008,7 +2006,12 @@
         <w:t>App</w:t>
       </w:r>
       <w:r>
-        <w:t xml:space="preserve"> will prompt the user for their values.  These credentials will be used to authenticate to Sharepoint, so the user must have permission to perform all of the actions listed in the XML file.</w:t>
+        <w:t xml:space="preserve"> will prompt the user for their values.  These credentials will be used to</w:t>
+      </w:r>
+      <w:bookmarkStart w:id="3" w:name="_GoBack"/>
+      <w:bookmarkEnd w:id="3"/>
+      <w:r>
+        <w:t xml:space="preserve"> authenticate to Sharepoint, so the user must have permission to perform all of the actions listed in the XML file.</w:t>
       </w:r>
     </w:p>
     <w:p>
@@ -2124,7 +2127,10 @@
               <w:cnfStyle w:val="000000100000" w:firstRow="0" w:lastRow="0" w:firstColumn="0" w:lastColumn="0" w:oddVBand="0" w:evenVBand="0" w:oddHBand="1" w:evenHBand="0" w:firstRowFirstColumn="0" w:firstRowLastColumn="0" w:lastRowFirstColumn="0" w:lastRowLastColumn="0"/>
             </w:pPr>
             <w:r>
-              <w:t>[Optional] If omitted, App will prompt user for value.  Value must</w:t>
+              <w:t xml:space="preserve">[Optional] If omitted, App will prompt user for value.  </w:t>
+            </w:r>
+            <w:r>
+              <w:t>Cloud credentials must</w:t>
             </w:r>
             <w:r>
               <w:t xml:space="preserve"> use the </w:t>
@@ -2135,7 +2141,29 @@
             </w:r>
             <w:proofErr w:type="spellEnd"/>
             <w:r>
-              <w:t xml:space="preserve"> format.  E.g., b</w:t>
+              <w:t xml:space="preserve"> format. </w:t>
+            </w:r>
+            <w:proofErr w:type="spellStart"/>
+            <w:r>
+              <w:t>OnPrem</w:t>
+            </w:r>
+            <w:proofErr w:type="spellEnd"/>
+            <w:r>
+              <w:t xml:space="preserve"> credentials may use the </w:t>
+            </w:r>
+            <w:proofErr w:type="spellStart"/>
+            <w:r>
+              <w:t>username@domain</w:t>
+            </w:r>
+            <w:proofErr w:type="spellEnd"/>
+            <w:r>
+              <w:t xml:space="preserve"> </w:t>
+            </w:r>
+            <w:r>
+              <w:t xml:space="preserve">or domain\username </w:t>
+            </w:r>
+            <w:r>
+              <w:t>format.  E.g., b</w:t>
             </w:r>
             <w:r>
               <w:t>ob@</w:t>
@@ -2154,18 +2182,18 @@
             </w:r>
             <w:proofErr w:type="spellStart"/>
             <w:r>
+              <w:t>bob@Contoso</w:t>
+            </w:r>
+            <w:proofErr w:type="spellEnd"/>
+            <w:r>
+              <w:t>, Contoso\</w:t>
+            </w:r>
+            <w:r>
               <w:t>b</w:t>
             </w:r>
             <w:r>
-              <w:t>ob@</w:t>
-            </w:r>
-            <w:r>
-              <w:t>Contoso</w:t>
-            </w:r>
-            <w:r>
-              <w:t>.local</w:t>
-            </w:r>
-            <w:proofErr w:type="spellEnd"/>
+              <w:t>ob</w:t>
+            </w:r>
           </w:p>
         </w:tc>
       </w:tr>
@@ -2650,11 +2678,6 @@
           <w:rStyle w:val="BookTitle"/>
         </w:rPr>
         <w:br/>
-      </w:r>
-      <w:r>
-        <w:rPr>
-          <w:rStyle w:val="BookTitle"/>
-        </w:rPr>
         <w:t>A</w:t>
       </w:r>
       <w:r>
@@ -4851,6 +4874,7 @@
         </w:rPr>
       </w:pPr>
       <w:r>
+        <w:lastRenderedPageBreak/>
         <w:br/>
       </w:r>
       <w:r>
@@ -6076,15 +6100,15 @@
       </w:pPr>
       <w:bookmarkStart w:id="8" w:name="_Toc409446816"/>
       <w:r>
+        <w:br w:type="page"/>
+      </w:r>
+    </w:p>
+    <w:p>
+      <w:pPr>
+        <w:pStyle w:val="Heading1"/>
+      </w:pPr>
+      <w:r>
         <w:lastRenderedPageBreak/>
-        <w:br w:type="page"/>
-      </w:r>
-    </w:p>
-    <w:p>
-      <w:pPr>
-        <w:pStyle w:val="Heading1"/>
-      </w:pPr>
-      <w:r>
         <w:t>Upload Theme</w:t>
       </w:r>
       <w:bookmarkEnd w:id="8"/>
@@ -9278,6 +9302,7 @@
   <w:style w:type="character" w:default="1" w:styleId="DefaultParagraphFont">
     <w:name w:val="Default Paragraph Font"/>
     <w:uiPriority w:val="1"/>
+    <w:semiHidden/>
     <w:unhideWhenUsed/>
   </w:style>
   <w:style w:type="table" w:default="1" w:styleId="TableNormal">
@@ -10042,7 +10067,7 @@
 </file>
 
 <file path=customXml/itemProps1.xml><?xml version="1.0" encoding="utf-8"?>
-<ds:datastoreItem xmlns:ds="http://schemas.openxmlformats.org/officeDocument/2006/customXml" ds:itemID="{18754E56-33E8-4CC7-8C2D-4EB1538D484F}">
+<ds:datastoreItem xmlns:ds="http://schemas.openxmlformats.org/officeDocument/2006/customXml" ds:itemID="{4F56EC34-BBBB-4474-A336-850938924C96}">
   <ds:schemaRefs>
     <ds:schemaRef ds:uri="http://schemas.openxmlformats.org/officeDocument/2006/bibliography"/>
   </ds:schemaRefs>

</xml_diff>